<commit_message>
actualizar del cronograma del Plan de Proyecto
</commit_message>
<xml_diff>
--- a/Desarrollo/SWGF/Gestion/SWGF_PP.docx
+++ b/Desarrollo/SWGF/Gestion/SWGF_PP.docx
@@ -392,17 +392,8 @@
           <w:sz w:val="36"/>
           <w:szCs w:val="36"/>
         </w:rPr>
-        <w:t xml:space="preserve">, </w:t>
-      </w:r>
-      <w:proofErr w:type="spellStart"/>
-      <w:r>
-        <w:rPr>
-          <w:sz w:val="36"/>
-          <w:szCs w:val="36"/>
-        </w:rPr>
-        <w:t>Takeshi</w:t>
-      </w:r>
-      <w:proofErr w:type="spellEnd"/>
+        <w:t>, Takeshi</w:t>
+      </w:r>
     </w:p>
     <w:p>
       <w:pPr>
@@ -922,17 +913,8 @@
                 <w:sz w:val="16"/>
                 <w:szCs w:val="16"/>
               </w:rPr>
-              <w:t xml:space="preserve">, </w:t>
-            </w:r>
-            <w:proofErr w:type="spellStart"/>
-            <w:r>
-              <w:rPr>
-                <w:sz w:val="16"/>
-                <w:szCs w:val="16"/>
-              </w:rPr>
-              <w:t>Takeshi</w:t>
-            </w:r>
-            <w:proofErr w:type="spellEnd"/>
+              <w:t>, Takeshi</w:t>
+            </w:r>
           </w:p>
           <w:p>
             <w:pPr>
@@ -1184,17 +1166,8 @@
                 <w:sz w:val="16"/>
                 <w:szCs w:val="16"/>
               </w:rPr>
-              <w:t xml:space="preserve">, </w:t>
-            </w:r>
-            <w:proofErr w:type="spellStart"/>
-            <w:r>
-              <w:rPr>
-                <w:sz w:val="16"/>
-                <w:szCs w:val="16"/>
-              </w:rPr>
-              <w:t>Takeshi</w:t>
-            </w:r>
-            <w:proofErr w:type="spellEnd"/>
+              <w:t>, Takeshi</w:t>
+            </w:r>
           </w:p>
           <w:p>
             <w:pPr>
@@ -1810,10 +1783,7 @@
       </w:r>
       <w:proofErr w:type="spellEnd"/>
       <w:r>
-        <w:t xml:space="preserve"> debe incluir las necesidades, objetivos, justificación, los recursos así como las decisiones de los patrocinadores de continuar o n</w:t>
-      </w:r>
-      <w:r>
-        <w:t>o con el proyecto. Este documento debe ser redactado antes del inicio del proyecto.</w:t>
+        <w:t xml:space="preserve"> debe incluir las necesidades, objetivos, justificación, los recursos así como las decisiones de los patrocinadores de continuar o no con el proyecto. Este documento debe ser redactado antes del inicio del proyecto.</w:t>
       </w:r>
     </w:p>
     <w:p>
@@ -1866,10 +1836,7 @@
         <w:contextualSpacing/>
       </w:pPr>
       <w:r>
-        <w:t>Nece</w:t>
-      </w:r>
-      <w:r>
-        <w:t>sidades del Negocio</w:t>
+        <w:t>Necesidades del Negocio</w:t>
       </w:r>
     </w:p>
     <w:p/>
@@ -1879,10 +1846,7 @@
         <w:jc w:val="both"/>
       </w:pPr>
       <w:r>
-        <w:t xml:space="preserve">El centro fotográfico actualmente no cuenta con un sistema con el cual pueda gestionar las fotografías de sus clientes. La realización de dicha tarea se realiza de manera manual tomando nota en un cuaderno la fecha en que se tomó la fotografía y el nombre </w:t>
-      </w:r>
-      <w:r>
-        <w:t>del cliente, con el objetivo de poder ubicar las fotos en caso de que el cliente solicite nuevamente las fotos.</w:t>
+        <w:t>El centro fotográfico actualmente no cuenta con un sistema con el cual pueda gestionar las fotografías de sus clientes. La realización de dicha tarea se realiza de manera manual tomando nota en un cuaderno la fecha en que se tomó la fotografía y el nombre del cliente, con el objetivo de poder ubicar las fotos en caso de que el cliente solicite nuevamente las fotos.</w:t>
       </w:r>
     </w:p>
     <w:p/>
@@ -1922,10 +1886,7 @@
         <w:ind w:left="1440"/>
       </w:pPr>
       <w:r>
-        <w:t>El objetivo general del Sistema de Gestión de Fotografías es de gestionar y ordenar las fotos tomadas por el Centro fotográ</w:t>
-      </w:r>
-      <w:r>
-        <w:t>fico. De este modo reducir el tiempo empleado para la búsqueda de las mismas.</w:t>
+        <w:t>El objetivo general del Sistema de Gestión de Fotografías es de gestionar y ordenar las fotos tomadas por el Centro fotográfico. De este modo reducir el tiempo empleado para la búsqueda de las mismas.</w:t>
       </w:r>
       <w:r>
         <w:br/>
@@ -1968,8 +1929,6 @@
       <w:pPr>
         <w:ind w:left="720"/>
       </w:pPr>
-      <w:bookmarkStart w:id="0" w:name="_GoBack"/>
-      <w:bookmarkEnd w:id="0"/>
     </w:p>
     <w:p>
       <w:pPr>
@@ -2092,10 +2051,7 @@
       </w:r>
       <w:proofErr w:type="gramEnd"/>
       <w:r>
-        <w:t xml:space="preserve"> El sistema deberá a futuro, ser instalado</w:t>
-      </w:r>
-      <w:r>
-        <w:t xml:space="preserve"> en otras computadoras.</w:t>
+        <w:t xml:space="preserve"> El sistema deberá a futuro, ser instalado en otras computadoras.</w:t>
       </w:r>
     </w:p>
     <w:p>
@@ -2154,10 +2110,7 @@
       </w:r>
       <w:proofErr w:type="gramEnd"/>
       <w:r>
-        <w:t xml:space="preserve"> El sistema podrá ser esca</w:t>
-      </w:r>
-      <w:r>
-        <w:t>lable a un sistema Web (</w:t>
+        <w:t xml:space="preserve"> El sistema podrá ser escalable a un sistema Web (</w:t>
       </w:r>
       <w:proofErr w:type="spellStart"/>
       <w:r>
@@ -2220,10 +2173,7 @@
       </w:r>
       <w:proofErr w:type="spellEnd"/>
       <w:r>
-        <w:t xml:space="preserve"> por role</w:t>
-      </w:r>
-      <w:r>
-        <w:t>s.</w:t>
+        <w:t xml:space="preserve"> por roles.</w:t>
       </w:r>
     </w:p>
     <w:p/>
@@ -2487,10 +2437,7 @@
               <w:spacing w:line="240" w:lineRule="auto"/>
             </w:pPr>
             <w:r>
-              <w:t>RF</w:t>
-            </w:r>
-            <w:r>
-              <w:t>-004</w:t>
+              <w:t>RF-004</w:t>
             </w:r>
           </w:p>
         </w:tc>
@@ -2557,10 +2504,7 @@
               <w:spacing w:line="240" w:lineRule="auto"/>
             </w:pPr>
             <w:r>
-              <w:t>El sistema debe permitir guardar el nombre del direct</w:t>
-            </w:r>
-            <w:r>
-              <w:t xml:space="preserve">orio que contiene las fotografías realizadas y además los nombres de las fotografías, incluso </w:t>
+              <w:t xml:space="preserve">El sistema debe permitir guardar el nombre del directorio que contiene las fotografías realizadas y además los nombres de las fotografías, incluso </w:t>
             </w:r>
             <w:r>
               <w:lastRenderedPageBreak/>
@@ -2650,14 +2594,77 @@
     <w:p>
       <w:pPr>
         <w:ind w:left="720"/>
-      </w:pPr>
-      <w:r>
-        <w:t>El desarrollo del proyecto está estimado para ser terminado en un</w:t>
-      </w:r>
-      <w:r>
-        <w:t xml:space="preserve"> plazo aproximado de 12 semanas, una vez terminado el tiempo de desarrollo se procederá a realizar la  gestión de cambios durante las dos semanas siguientes.</w:t>
-      </w:r>
-    </w:p>
+        <w:sectPr>
+          <w:pgSz w:w="11909" w:h="16834"/>
+          <w:pgMar w:top="1440" w:right="1440" w:bottom="1440" w:left="1440" w:header="0" w:footer="720" w:gutter="0"/>
+          <w:pgNumType w:start="1"/>
+          <w:cols w:space="720"/>
+        </w:sectPr>
+      </w:pPr>
+      <w:r>
+        <w:t>El desarrollo del proyecto está estimado para ser terminado en un plazo aproximado de 12 semanas, una vez terminado el tiempo de desarrollo se procederá a realizar la  gestión de cambios durante las dos semanas siguientes.</w:t>
+      </w:r>
+    </w:p>
+    <w:p>
+      <w:pPr>
+        <w:sectPr>
+          <w:pgSz w:w="16834" w:h="11909" w:orient="landscape"/>
+          <w:pgMar w:top="1440" w:right="1440" w:bottom="1440" w:left="1440" w:header="0" w:footer="720" w:gutter="0"/>
+          <w:pgNumType w:start="1"/>
+          <w:cols w:space="720"/>
+        </w:sectPr>
+      </w:pPr>
+      <w:r>
+        <w:rPr>
+          <w:noProof/>
+        </w:rPr>
+        <w:lastRenderedPageBreak/>
+        <w:drawing>
+          <wp:inline distT="0" distB="0" distL="0" distR="0">
+            <wp:extent cx="8706485" cy="5733415"/>
+            <wp:effectExtent l="0" t="0" r="0" b="635"/>
+            <wp:docPr id="2" name="Imagen 2"/>
+            <wp:cNvGraphicFramePr>
+              <a:graphicFrameLocks xmlns:a="http://schemas.openxmlformats.org/drawingml/2006/main" noChangeAspect="1"/>
+            </wp:cNvGraphicFramePr>
+            <a:graphic xmlns:a="http://schemas.openxmlformats.org/drawingml/2006/main">
+              <a:graphicData uri="http://schemas.openxmlformats.org/drawingml/2006/picture">
+                <pic:pic xmlns:pic="http://schemas.openxmlformats.org/drawingml/2006/picture">
+                  <pic:nvPicPr>
+                    <pic:cNvPr id="2" name="cronograma_gcs.jpg"/>
+                    <pic:cNvPicPr/>
+                  </pic:nvPicPr>
+                  <pic:blipFill>
+                    <a:blip r:embed="rId5">
+                      <a:extLst>
+                        <a:ext uri="{28A0092B-C50C-407E-A947-70E740481C1C}">
+                          <a14:useLocalDpi xmlns:a14="http://schemas.microsoft.com/office/drawing/2010/main" val="0"/>
+                        </a:ext>
+                      </a:extLst>
+                    </a:blip>
+                    <a:stretch>
+                      <a:fillRect/>
+                    </a:stretch>
+                  </pic:blipFill>
+                  <pic:spPr>
+                    <a:xfrm>
+                      <a:off x="0" y="0"/>
+                      <a:ext cx="8706485" cy="5733415"/>
+                    </a:xfrm>
+                    <a:prstGeom prst="rect">
+                      <a:avLst/>
+                    </a:prstGeom>
+                  </pic:spPr>
+                </pic:pic>
+              </a:graphicData>
+            </a:graphic>
+          </wp:inline>
+        </w:drawing>
+      </w:r>
+      <w:bookmarkStart w:id="0" w:name="_GoBack"/>
+      <w:bookmarkEnd w:id="0"/>
+    </w:p>
+    <w:p/>
     <w:p>
       <w:pPr>
         <w:ind w:left="720"/>
@@ -2685,10 +2692,7 @@
         <w:ind w:left="720"/>
       </w:pPr>
       <w:r>
-        <w:t>Algunas de las amenazas existentes para el presente proyecto s</w:t>
-      </w:r>
-      <w:r>
-        <w:t>on:</w:t>
+        <w:t>Algunas de las amenazas existentes para el presente proyecto son:</w:t>
       </w:r>
     </w:p>
     <w:p>

</xml_diff>

<commit_message>
actualizar plan de proyecto
</commit_message>
<xml_diff>
--- a/Desarrollo/SWGF/Gestion/SWGF_PP.docx
+++ b/Desarrollo/SWGF/Gestion/SWGF_PP.docx
@@ -310,23 +310,23 @@
           <w:sz w:val="36"/>
           <w:szCs w:val="36"/>
         </w:rPr>
-        <w:t xml:space="preserve">Duran </w:t>
-      </w:r>
-      <w:proofErr w:type="spellStart"/>
-      <w:r>
+        <w:t>Duran Bustincio, Jorge</w:t>
+      </w:r>
+    </w:p>
+    <w:p>
+      <w:pPr>
+        <w:jc w:val="center"/>
         <w:rPr>
           <w:sz w:val="36"/>
           <w:szCs w:val="36"/>
         </w:rPr>
-        <w:t>Bustincio</w:t>
-      </w:r>
-      <w:proofErr w:type="spellEnd"/>
+      </w:pPr>
       <w:r>
         <w:rPr>
           <w:sz w:val="36"/>
           <w:szCs w:val="36"/>
         </w:rPr>
-        <w:t>, Jorge</w:t>
+        <w:t>Elera Ato, Exxel</w:t>
       </w:r>
     </w:p>
     <w:p>
@@ -337,31 +337,29 @@
           <w:szCs w:val="36"/>
         </w:rPr>
       </w:pPr>
-      <w:proofErr w:type="spellStart"/>
       <w:r>
         <w:rPr>
           <w:sz w:val="36"/>
           <w:szCs w:val="36"/>
         </w:rPr>
-        <w:t>Elera</w:t>
-      </w:r>
-      <w:proofErr w:type="spellEnd"/>
-      <w:r>
+        <w:t>Farro Hinoshita, Takeshi</w:t>
+      </w:r>
+    </w:p>
+    <w:p>
+      <w:pPr>
+        <w:jc w:val="center"/>
         <w:rPr>
           <w:sz w:val="36"/>
           <w:szCs w:val="36"/>
         </w:rPr>
-        <w:t xml:space="preserve"> Ato, </w:t>
-      </w:r>
-      <w:proofErr w:type="spellStart"/>
+      </w:pPr>
       <w:r>
         <w:rPr>
           <w:sz w:val="36"/>
           <w:szCs w:val="36"/>
         </w:rPr>
-        <w:t>Exxel</w:t>
-      </w:r>
-      <w:proofErr w:type="spellEnd"/>
+        <w:t>Guerra Cruzado, Diego</w:t>
+      </w:r>
     </w:p>
     <w:p>
       <w:pPr>
@@ -376,90 +374,8 @@
           <w:sz w:val="36"/>
           <w:szCs w:val="36"/>
         </w:rPr>
-        <w:t xml:space="preserve">Farro </w:t>
-      </w:r>
-      <w:proofErr w:type="spellStart"/>
-      <w:r>
-        <w:rPr>
-          <w:sz w:val="36"/>
-          <w:szCs w:val="36"/>
-        </w:rPr>
-        <w:t>Hinoshita</w:t>
-      </w:r>
-      <w:proofErr w:type="spellEnd"/>
-      <w:r>
-        <w:rPr>
-          <w:sz w:val="36"/>
-          <w:szCs w:val="36"/>
-        </w:rPr>
-        <w:t>, Takeshi</w:t>
-      </w:r>
-    </w:p>
-    <w:p>
-      <w:pPr>
-        <w:jc w:val="center"/>
-        <w:rPr>
-          <w:sz w:val="36"/>
-          <w:szCs w:val="36"/>
-        </w:rPr>
-      </w:pPr>
-      <w:r>
-        <w:rPr>
-          <w:sz w:val="36"/>
-          <w:szCs w:val="36"/>
-        </w:rPr>
-        <w:t>Guerra Cruzado, Diego</w:t>
-      </w:r>
-    </w:p>
-    <w:p>
-      <w:pPr>
-        <w:jc w:val="center"/>
-        <w:rPr>
-          <w:sz w:val="36"/>
-          <w:szCs w:val="36"/>
-        </w:rPr>
-      </w:pPr>
-      <w:proofErr w:type="spellStart"/>
-      <w:r>
-        <w:rPr>
-          <w:sz w:val="36"/>
-          <w:szCs w:val="36"/>
-        </w:rPr>
-        <w:t>Guzman</w:t>
-      </w:r>
-      <w:proofErr w:type="spellEnd"/>
-      <w:r>
-        <w:rPr>
-          <w:sz w:val="36"/>
-          <w:szCs w:val="36"/>
-        </w:rPr>
-        <w:t xml:space="preserve"> </w:t>
-      </w:r>
-      <w:proofErr w:type="spellStart"/>
-      <w:r>
-        <w:rPr>
-          <w:sz w:val="36"/>
-          <w:szCs w:val="36"/>
-        </w:rPr>
-        <w:t>Oscategui</w:t>
-      </w:r>
-      <w:proofErr w:type="spellEnd"/>
-      <w:r>
-        <w:rPr>
-          <w:sz w:val="36"/>
-          <w:szCs w:val="36"/>
-        </w:rPr>
-        <w:t xml:space="preserve">, </w:t>
-      </w:r>
-      <w:proofErr w:type="spellStart"/>
-      <w:r>
-        <w:rPr>
-          <w:sz w:val="36"/>
-          <w:szCs w:val="36"/>
-        </w:rPr>
-        <w:t>Maycon</w:t>
-      </w:r>
-      <w:proofErr w:type="spellEnd"/>
+        <w:t>Guzman Oscategui, Maycon</w:t>
+      </w:r>
     </w:p>
     <w:p/>
     <w:p/>
@@ -819,23 +735,7 @@
                 <w:sz w:val="16"/>
                 <w:szCs w:val="16"/>
               </w:rPr>
-              <w:t xml:space="preserve">Duran </w:t>
-            </w:r>
-            <w:proofErr w:type="spellStart"/>
-            <w:r>
-              <w:rPr>
-                <w:sz w:val="16"/>
-                <w:szCs w:val="16"/>
-              </w:rPr>
-              <w:t>Bustincio</w:t>
-            </w:r>
-            <w:proofErr w:type="spellEnd"/>
-            <w:r>
-              <w:rPr>
-                <w:sz w:val="16"/>
-                <w:szCs w:val="16"/>
-              </w:rPr>
-              <w:t>, Jorge</w:t>
+              <w:t>Duran Bustincio, Jorge</w:t>
             </w:r>
           </w:p>
           <w:p>
@@ -852,31 +752,13 @@
                 <w:szCs w:val="16"/>
               </w:rPr>
             </w:pPr>
-            <w:proofErr w:type="spellStart"/>
-            <w:r>
-              <w:rPr>
-                <w:sz w:val="16"/>
-                <w:szCs w:val="16"/>
-              </w:rPr>
-              <w:t>Elera</w:t>
-            </w:r>
-            <w:proofErr w:type="spellEnd"/>
-            <w:r>
-              <w:rPr>
-                <w:sz w:val="16"/>
-                <w:szCs w:val="16"/>
-              </w:rPr>
-              <w:t xml:space="preserve"> Ato, </w:t>
-            </w:r>
-            <w:proofErr w:type="spellStart"/>
-            <w:r>
-              <w:rPr>
-                <w:sz w:val="16"/>
-                <w:szCs w:val="16"/>
-              </w:rPr>
-              <w:t>Exxel</w:t>
-            </w:r>
-            <w:proofErr w:type="spellEnd"/>
+            <w:r>
+              <w:rPr>
+                <w:sz w:val="16"/>
+                <w:szCs w:val="16"/>
+              </w:rPr>
+              <w:t>Elera Ato, Exxel</w:t>
+            </w:r>
           </w:p>
           <w:p>
             <w:pPr>
@@ -897,23 +779,7 @@
                 <w:sz w:val="16"/>
                 <w:szCs w:val="16"/>
               </w:rPr>
-              <w:t xml:space="preserve">Farro </w:t>
-            </w:r>
-            <w:proofErr w:type="spellStart"/>
-            <w:r>
-              <w:rPr>
-                <w:sz w:val="16"/>
-                <w:szCs w:val="16"/>
-              </w:rPr>
-              <w:t>Hinoshita</w:t>
-            </w:r>
-            <w:proofErr w:type="spellEnd"/>
-            <w:r>
-              <w:rPr>
-                <w:sz w:val="16"/>
-                <w:szCs w:val="16"/>
-              </w:rPr>
-              <w:t>, Takeshi</w:t>
+              <w:t>Farro Hinoshita, Takeshi</w:t>
             </w:r>
           </w:p>
           <w:p>
@@ -952,47 +818,13 @@
                 <w:szCs w:val="16"/>
               </w:rPr>
             </w:pPr>
-            <w:proofErr w:type="spellStart"/>
-            <w:r>
-              <w:rPr>
-                <w:sz w:val="16"/>
-                <w:szCs w:val="16"/>
-              </w:rPr>
-              <w:t>Guzman</w:t>
-            </w:r>
-            <w:proofErr w:type="spellEnd"/>
-            <w:r>
-              <w:rPr>
-                <w:sz w:val="16"/>
-                <w:szCs w:val="16"/>
-              </w:rPr>
-              <w:t xml:space="preserve"> </w:t>
-            </w:r>
-            <w:proofErr w:type="spellStart"/>
-            <w:r>
-              <w:rPr>
-                <w:sz w:val="16"/>
-                <w:szCs w:val="16"/>
-              </w:rPr>
-              <w:t>Oscategui</w:t>
-            </w:r>
-            <w:proofErr w:type="spellEnd"/>
-            <w:r>
-              <w:rPr>
-                <w:sz w:val="16"/>
-                <w:szCs w:val="16"/>
-              </w:rPr>
-              <w:t xml:space="preserve">, </w:t>
-            </w:r>
-            <w:proofErr w:type="spellStart"/>
-            <w:r>
-              <w:rPr>
-                <w:sz w:val="16"/>
-                <w:szCs w:val="16"/>
-              </w:rPr>
-              <w:t>Maycon</w:t>
-            </w:r>
-            <w:proofErr w:type="spellEnd"/>
+            <w:r>
+              <w:rPr>
+                <w:sz w:val="16"/>
+                <w:szCs w:val="16"/>
+              </w:rPr>
+              <w:t>Guzman Oscategui, Maycon</w:t>
+            </w:r>
           </w:p>
           <w:p>
             <w:pPr>
@@ -1041,17 +873,8 @@
                 <w:sz w:val="16"/>
                 <w:szCs w:val="16"/>
               </w:rPr>
-              <w:t xml:space="preserve">Wong Portillo, </w:t>
-            </w:r>
-            <w:proofErr w:type="spellStart"/>
-            <w:r>
-              <w:rPr>
-                <w:sz w:val="16"/>
-                <w:szCs w:val="16"/>
-              </w:rPr>
-              <w:t>Lenis</w:t>
-            </w:r>
-            <w:proofErr w:type="spellEnd"/>
+              <w:t>Wong Portillo, Lenis</w:t>
+            </w:r>
           </w:p>
           <w:p>
             <w:pPr>
@@ -1072,23 +895,7 @@
                 <w:sz w:val="16"/>
                 <w:szCs w:val="16"/>
               </w:rPr>
-              <w:t xml:space="preserve">Duran </w:t>
-            </w:r>
-            <w:proofErr w:type="spellStart"/>
-            <w:r>
-              <w:rPr>
-                <w:sz w:val="16"/>
-                <w:szCs w:val="16"/>
-              </w:rPr>
-              <w:t>Bustincio</w:t>
-            </w:r>
-            <w:proofErr w:type="spellEnd"/>
-            <w:r>
-              <w:rPr>
-                <w:sz w:val="16"/>
-                <w:szCs w:val="16"/>
-              </w:rPr>
-              <w:t>, Jorge</w:t>
+              <w:t>Duran Bustincio, Jorge</w:t>
             </w:r>
           </w:p>
           <w:p>
@@ -1105,31 +912,13 @@
                 <w:szCs w:val="16"/>
               </w:rPr>
             </w:pPr>
-            <w:proofErr w:type="spellStart"/>
-            <w:r>
-              <w:rPr>
-                <w:sz w:val="16"/>
-                <w:szCs w:val="16"/>
-              </w:rPr>
-              <w:t>Elera</w:t>
-            </w:r>
-            <w:proofErr w:type="spellEnd"/>
-            <w:r>
-              <w:rPr>
-                <w:sz w:val="16"/>
-                <w:szCs w:val="16"/>
-              </w:rPr>
-              <w:t xml:space="preserve"> Ato, </w:t>
-            </w:r>
-            <w:proofErr w:type="spellStart"/>
-            <w:r>
-              <w:rPr>
-                <w:sz w:val="16"/>
-                <w:szCs w:val="16"/>
-              </w:rPr>
-              <w:t>Exxel</w:t>
-            </w:r>
-            <w:proofErr w:type="spellEnd"/>
+            <w:r>
+              <w:rPr>
+                <w:sz w:val="16"/>
+                <w:szCs w:val="16"/>
+              </w:rPr>
+              <w:t>Elera Ato, Exxel</w:t>
+            </w:r>
           </w:p>
           <w:p>
             <w:pPr>
@@ -1150,23 +939,7 @@
                 <w:sz w:val="16"/>
                 <w:szCs w:val="16"/>
               </w:rPr>
-              <w:t xml:space="preserve">Farro </w:t>
-            </w:r>
-            <w:proofErr w:type="spellStart"/>
-            <w:r>
-              <w:rPr>
-                <w:sz w:val="16"/>
-                <w:szCs w:val="16"/>
-              </w:rPr>
-              <w:t>Hinoshita</w:t>
-            </w:r>
-            <w:proofErr w:type="spellEnd"/>
-            <w:r>
-              <w:rPr>
-                <w:sz w:val="16"/>
-                <w:szCs w:val="16"/>
-              </w:rPr>
-              <w:t>, Takeshi</w:t>
+              <w:t>Farro Hinoshita, Takeshi</w:t>
             </w:r>
           </w:p>
           <w:p>
@@ -1205,47 +978,13 @@
                 <w:szCs w:val="16"/>
               </w:rPr>
             </w:pPr>
-            <w:proofErr w:type="spellStart"/>
-            <w:r>
-              <w:rPr>
-                <w:sz w:val="16"/>
-                <w:szCs w:val="16"/>
-              </w:rPr>
-              <w:t>Guzman</w:t>
-            </w:r>
-            <w:proofErr w:type="spellEnd"/>
-            <w:r>
-              <w:rPr>
-                <w:sz w:val="16"/>
-                <w:szCs w:val="16"/>
-              </w:rPr>
-              <w:t xml:space="preserve"> </w:t>
-            </w:r>
-            <w:proofErr w:type="spellStart"/>
-            <w:r>
-              <w:rPr>
-                <w:sz w:val="16"/>
-                <w:szCs w:val="16"/>
-              </w:rPr>
-              <w:t>Oscategui</w:t>
-            </w:r>
-            <w:proofErr w:type="spellEnd"/>
-            <w:r>
-              <w:rPr>
-                <w:sz w:val="16"/>
-                <w:szCs w:val="16"/>
-              </w:rPr>
-              <w:t xml:space="preserve">, </w:t>
-            </w:r>
-            <w:proofErr w:type="spellStart"/>
-            <w:r>
-              <w:rPr>
-                <w:sz w:val="16"/>
-                <w:szCs w:val="16"/>
-              </w:rPr>
-              <w:t>Maycon</w:t>
-            </w:r>
-            <w:proofErr w:type="spellEnd"/>
+            <w:r>
+              <w:rPr>
+                <w:sz w:val="16"/>
+                <w:szCs w:val="16"/>
+              </w:rPr>
+              <w:t>Guzman Oscategui, Maycon</w:t>
+            </w:r>
           </w:p>
         </w:tc>
         <w:tc>
@@ -1724,21 +1463,8 @@
         <w:contextualSpacing/>
       </w:pPr>
       <w:r>
-        <w:t xml:space="preserve">Propósito del </w:t>
-      </w:r>
-      <w:proofErr w:type="spellStart"/>
-      <w:r>
-        <w:t>project</w:t>
-      </w:r>
-      <w:proofErr w:type="spellEnd"/>
-      <w:r>
-        <w:t xml:space="preserve"> </w:t>
-      </w:r>
-      <w:proofErr w:type="spellStart"/>
-      <w:r>
-        <w:t>charter</w:t>
-      </w:r>
-      <w:proofErr w:type="spellEnd"/>
+        <w:t>Propósito del project charter</w:t>
+      </w:r>
     </w:p>
     <w:p>
       <w:pPr>
@@ -1751,39 +1477,7 @@
         <w:jc w:val="both"/>
       </w:pPr>
       <w:r>
-        <w:t xml:space="preserve">El </w:t>
-      </w:r>
-      <w:proofErr w:type="spellStart"/>
-      <w:r>
-        <w:t>project</w:t>
-      </w:r>
-      <w:proofErr w:type="spellEnd"/>
-      <w:r>
-        <w:t xml:space="preserve"> </w:t>
-      </w:r>
-      <w:proofErr w:type="spellStart"/>
-      <w:r>
-        <w:t>charter</w:t>
-      </w:r>
-      <w:proofErr w:type="spellEnd"/>
-      <w:r>
-        <w:t xml:space="preserve"> reúne la información necesaria para que el tomador de decisiones financie el proyecto. El </w:t>
-      </w:r>
-      <w:proofErr w:type="spellStart"/>
-      <w:r>
-        <w:t>project</w:t>
-      </w:r>
-      <w:proofErr w:type="spellEnd"/>
-      <w:r>
-        <w:t xml:space="preserve"> </w:t>
-      </w:r>
-      <w:proofErr w:type="spellStart"/>
-      <w:r>
-        <w:t>charter</w:t>
-      </w:r>
-      <w:proofErr w:type="spellEnd"/>
-      <w:r>
-        <w:t xml:space="preserve"> debe incluir las necesidades, objetivos, justificación, los recursos así como las decisiones de los patrocinadores de continuar o no con el proyecto. Este documento debe ser redactado antes del inicio del proyecto.</w:t>
+        <w:t>El project charter reúne la información necesaria para que el tomador de decisiones financie el proyecto. El project charter debe incluir las necesidades, objetivos, justificación, los recursos así como las decisiones de los patrocinadores de continuar o no con el proyecto. Este documento debe ser redactado antes del inicio del proyecto.</w:t>
       </w:r>
     </w:p>
     <w:p>
@@ -1969,13 +1663,8 @@
         </w:numPr>
         <w:contextualSpacing/>
       </w:pPr>
-      <w:proofErr w:type="gramStart"/>
-      <w:r>
-        <w:t>Rendimiento :</w:t>
-      </w:r>
-      <w:proofErr w:type="gramEnd"/>
-      <w:r>
-        <w:t xml:space="preserve"> El sistema debe tolerar búsquedas de usuarios en miles de registros.</w:t>
+      <w:r>
+        <w:t>Rendimiento : El sistema debe tolerar búsquedas de usuarios en miles de registros.</w:t>
       </w:r>
     </w:p>
     <w:p>
@@ -1986,21 +1675,8 @@
         </w:numPr>
         <w:contextualSpacing/>
       </w:pPr>
-      <w:proofErr w:type="gramStart"/>
-      <w:r>
-        <w:t>Disponibilidad :</w:t>
-      </w:r>
-      <w:proofErr w:type="gramEnd"/>
-      <w:r>
-        <w:t xml:space="preserve"> El sistema debe ser </w:t>
-      </w:r>
-      <w:proofErr w:type="spellStart"/>
-      <w:r>
-        <w:t>cliente.servidor</w:t>
-      </w:r>
-      <w:proofErr w:type="spellEnd"/>
-      <w:r>
-        <w:t xml:space="preserve"> y estar disponible las 24 horas en la pc.</w:t>
+      <w:r>
+        <w:t>Disponibilidad : El sistema debe ser cliente.servidor y estar disponible las 24 horas en la pc.</w:t>
       </w:r>
     </w:p>
     <w:p>
@@ -2011,13 +1687,8 @@
         </w:numPr>
         <w:contextualSpacing/>
       </w:pPr>
-      <w:proofErr w:type="gramStart"/>
-      <w:r>
-        <w:t>Accesibilidad :</w:t>
-      </w:r>
-      <w:proofErr w:type="gramEnd"/>
-      <w:r>
-        <w:t xml:space="preserve"> El sistema debe ser local.</w:t>
+      <w:r>
+        <w:t>Accesibilidad : El sistema debe ser local.</w:t>
       </w:r>
     </w:p>
     <w:p>
@@ -2028,13 +1699,8 @@
         </w:numPr>
         <w:contextualSpacing/>
       </w:pPr>
-      <w:proofErr w:type="gramStart"/>
-      <w:r>
-        <w:t>Usabilidad :</w:t>
-      </w:r>
-      <w:proofErr w:type="gramEnd"/>
-      <w:r>
-        <w:t xml:space="preserve"> El sistema debe tener una curva de aprendizaje.</w:t>
+      <w:r>
+        <w:t>Usabilidad : El sistema debe tener una curva de aprendizaje.</w:t>
       </w:r>
     </w:p>
     <w:p>
@@ -2045,13 +1711,8 @@
         </w:numPr>
         <w:contextualSpacing/>
       </w:pPr>
-      <w:proofErr w:type="gramStart"/>
-      <w:r>
-        <w:t>Portabilidad :</w:t>
-      </w:r>
-      <w:proofErr w:type="gramEnd"/>
-      <w:r>
-        <w:t xml:space="preserve"> El sistema deberá a futuro, ser instalado en otras computadoras.</w:t>
+      <w:r>
+        <w:t>Portabilidad : El sistema deberá a futuro, ser instalado en otras computadoras.</w:t>
       </w:r>
     </w:p>
     <w:p>
@@ -2062,13 +1723,8 @@
         </w:numPr>
         <w:contextualSpacing/>
       </w:pPr>
-      <w:proofErr w:type="gramStart"/>
-      <w:r>
-        <w:t>Costo :</w:t>
-      </w:r>
-      <w:proofErr w:type="gramEnd"/>
-      <w:r>
-        <w:t xml:space="preserve"> El sistema no debe aumentar el costo operacional.</w:t>
+      <w:r>
+        <w:t>Costo : El sistema no debe aumentar el costo operacional.</w:t>
       </w:r>
     </w:p>
     <w:p>
@@ -2079,21 +1735,8 @@
         </w:numPr>
         <w:contextualSpacing/>
       </w:pPr>
-      <w:proofErr w:type="gramStart"/>
-      <w:r>
-        <w:t>Interoperabilidad :</w:t>
-      </w:r>
-      <w:proofErr w:type="gramEnd"/>
-      <w:r>
-        <w:t xml:space="preserve"> En caso de un apagado inmediato , solo se perderán los datos del proceso actual., mas no los </w:t>
-      </w:r>
-      <w:proofErr w:type="spellStart"/>
-      <w:r>
-        <w:t>los</w:t>
-      </w:r>
-      <w:proofErr w:type="spellEnd"/>
-      <w:r>
-        <w:t xml:space="preserve"> ya registrados.</w:t>
+      <w:r>
+        <w:t>Interoperabilidad : En caso de un apagado inmediato , solo se perderán los datos del proceso actual., mas no los los ya registrados.</w:t>
       </w:r>
     </w:p>
     <w:p>
@@ -2104,21 +1747,8 @@
         </w:numPr>
         <w:contextualSpacing/>
       </w:pPr>
-      <w:proofErr w:type="gramStart"/>
-      <w:r>
-        <w:t>Escalabilidad :</w:t>
-      </w:r>
-      <w:proofErr w:type="gramEnd"/>
-      <w:r>
-        <w:t xml:space="preserve"> El sistema podrá ser escalable a un sistema Web (</w:t>
-      </w:r>
-      <w:proofErr w:type="spellStart"/>
-      <w:r>
-        <w:t>Hosting</w:t>
-      </w:r>
-      <w:proofErr w:type="spellEnd"/>
-      <w:r>
-        <w:t>) si se hace muy útil para la empresa.</w:t>
+      <w:r>
+        <w:t>Escalabilidad : El sistema podrá ser escalable a un sistema Web (Hosting) si se hace muy útil para la empresa.</w:t>
       </w:r>
     </w:p>
     <w:p>
@@ -2129,26 +1759,8 @@
         </w:numPr>
         <w:contextualSpacing/>
       </w:pPr>
-      <w:proofErr w:type="spellStart"/>
-      <w:proofErr w:type="gramStart"/>
-      <w:r>
-        <w:t>Mantenibilidad</w:t>
-      </w:r>
-      <w:proofErr w:type="spellEnd"/>
-      <w:r>
-        <w:t xml:space="preserve"> :</w:t>
-      </w:r>
-      <w:proofErr w:type="gramEnd"/>
-      <w:r>
-        <w:t xml:space="preserve"> El sistema debe ser </w:t>
-      </w:r>
-      <w:proofErr w:type="spellStart"/>
-      <w:r>
-        <w:t>mantenible</w:t>
-      </w:r>
-      <w:proofErr w:type="spellEnd"/>
-      <w:r>
-        <w:t xml:space="preserve"> a futuro, por lo que se debe usar una sintaxis correcta y el uso de patrones de diseño.</w:t>
+      <w:r>
+        <w:t>Mantenibilidad : El sistema debe ser mantenible a futuro, por lo que se debe usar una sintaxis correcta y el uso de patrones de diseño.</w:t>
       </w:r>
     </w:p>
     <w:p>
@@ -2159,21 +1771,8 @@
         </w:numPr>
         <w:contextualSpacing/>
       </w:pPr>
-      <w:proofErr w:type="gramStart"/>
-      <w:r>
-        <w:t>Seguridad :</w:t>
-      </w:r>
-      <w:proofErr w:type="gramEnd"/>
-      <w:r>
-        <w:t xml:space="preserve"> El sistema debe usar un </w:t>
-      </w:r>
-      <w:proofErr w:type="spellStart"/>
-      <w:r>
-        <w:t>Login</w:t>
-      </w:r>
-      <w:proofErr w:type="spellEnd"/>
-      <w:r>
-        <w:t xml:space="preserve"> por roles.</w:t>
+      <w:r>
+        <w:t>Seguridad : El sistema debe usar un Login por roles.</w:t>
       </w:r>
     </w:p>
     <w:p/>
@@ -2328,7 +1927,13 @@
               <w:spacing w:line="240" w:lineRule="auto"/>
             </w:pPr>
             <w:r>
-              <w:t>El sistema debe permitir modificar detalles asociados al cliente.</w:t>
+              <w:t xml:space="preserve">El sistema debe permitir </w:t>
+            </w:r>
+            <w:r>
+              <w:t>el registro de sesiones fotográficas</w:t>
+            </w:r>
+            <w:r>
+              <w:t>.</w:t>
             </w:r>
           </w:p>
         </w:tc>
@@ -2372,7 +1977,15 @@
               <w:spacing w:line="240" w:lineRule="auto"/>
             </w:pPr>
             <w:r>
-              <w:t>El sistema debe permitir la realización de búsqueda por documento de identificación del cliente.</w:t>
+              <w:t xml:space="preserve">El sistema debe permitir la realización de búsqueda por </w:t>
+            </w:r>
+            <w:r>
+              <w:t>nombre</w:t>
+            </w:r>
+            <w:bookmarkStart w:id="0" w:name="_GoBack"/>
+            <w:bookmarkEnd w:id="0"/>
+            <w:r>
+              <w:t xml:space="preserve"> del cliente.</w:t>
             </w:r>
           </w:p>
         </w:tc>
@@ -2504,11 +2117,7 @@
               <w:spacing w:line="240" w:lineRule="auto"/>
             </w:pPr>
             <w:r>
-              <w:t xml:space="preserve">El sistema debe permitir guardar el nombre del directorio que contiene las fotografías realizadas y además los nombres de las fotografías, incluso </w:t>
-            </w:r>
-            <w:r>
-              <w:lastRenderedPageBreak/>
-              <w:t>modificar los nombres desde el sistema.</w:t>
+              <w:t>El sistema debe permitir guardar el nombre del directorio que contiene las fotografías realizadas y además los nombres de las fotografías, incluso modificar los nombres desde el sistema.</w:t>
             </w:r>
           </w:p>
         </w:tc>
@@ -2529,7 +2138,6 @@
               <w:spacing w:line="240" w:lineRule="auto"/>
             </w:pPr>
             <w:r>
-              <w:lastRenderedPageBreak/>
               <w:t>RF-006</w:t>
             </w:r>
           </w:p>
@@ -2661,8 +2269,6 @@
           </wp:inline>
         </w:drawing>
       </w:r>
-      <w:bookmarkStart w:id="0" w:name="_GoBack"/>
-      <w:bookmarkEnd w:id="0"/>
     </w:p>
     <w:p/>
     <w:p>
@@ -2728,15 +2334,7 @@
         <w:contextualSpacing/>
       </w:pPr>
       <w:r>
-        <w:t xml:space="preserve">Cliente brinde poco </w:t>
-      </w:r>
-      <w:proofErr w:type="spellStart"/>
-      <w:r>
-        <w:t>feedback</w:t>
-      </w:r>
-      <w:proofErr w:type="spellEnd"/>
-      <w:r>
-        <w:t xml:space="preserve"> para poder asegurar la calidad del proyecto.</w:t>
+        <w:t>Cliente brinde poco feedback para poder asegurar la calidad del proyecto.</w:t>
       </w:r>
     </w:p>
     <w:p>

</xml_diff>